<commit_message>
Fixed login glitch on local installation
</commit_message>
<xml_diff>
--- a/Documenten/implementatie plan (2).docx
+++ b/Documenten/implementatie plan (2).docx
@@ -1544,20 +1544,22 @@
         <w:rPr>
           <w:sz w:val="24"/>
         </w:rPr>
-        <w:t>Selecteer alle bestanden die daar in zitten en sleep ze naar de net gemaakte “project” folder</w:t>
-      </w:r>
-      <w:r>
-        <w:rPr>
-          <w:sz w:val="24"/>
-        </w:rPr>
-        <w:br/>
-      </w:r>
-      <w:r>
-        <w:rPr>
-          <w:sz w:val="24"/>
-        </w:rPr>
-        <w:br/>
-      </w:r>
+        <w:t>Selecteer alle bestanden die daar in zitten en sleep ze naar de</w:t>
+      </w:r>
+      <w:r>
+        <w:rPr>
+          <w:sz w:val="24"/>
+        </w:rPr>
+        <w:t xml:space="preserve"> net gemaakte “project” folder</w:t>
+      </w:r>
+    </w:p>
+    <w:p>
+      <w:pPr>
+        <w:spacing w:before="0" w:line="259" w:lineRule="auto"/>
+        <w:rPr>
+          <w:sz w:val="24"/>
+        </w:rPr>
+      </w:pPr>
       <w:r>
         <w:rPr>
           <w:b/>
@@ -1775,6 +1777,36 @@
     </w:p>
     <w:p>
       <w:pPr>
+        <w:spacing w:before="0" w:line="259" w:lineRule="auto"/>
+        <w:rPr>
+          <w:sz w:val="24"/>
+        </w:rPr>
+      </w:pPr>
+      <w:bookmarkStart w:id="5" w:name="_GoBack"/>
+      <w:bookmarkEnd w:id="5"/>
+      <w:r>
+        <w:rPr>
+          <w:b/>
+          <w:sz w:val="24"/>
+        </w:rPr>
+        <w:lastRenderedPageBreak/>
+        <w:t>Nu de database geimplementeerd is moet de website een connectie kunnen maken met de nieuwe database</w:t>
+      </w:r>
+      <w:r>
+        <w:rPr>
+          <w:sz w:val="24"/>
+        </w:rPr>
+        <w:t>.</w:t>
+      </w:r>
+      <w:r>
+        <w:rPr>
+          <w:sz w:val="24"/>
+        </w:rPr>
+        <w:br/>
+      </w:r>
+    </w:p>
+    <w:p>
+      <w:pPr>
         <w:pStyle w:val="ListParagraph"/>
         <w:numPr>
           <w:ilvl w:val="0"/>
@@ -1787,23 +1819,9 @@
       </w:pPr>
       <w:r>
         <w:rPr>
-          <w:b/>
-          <w:sz w:val="24"/>
-        </w:rPr>
-        <w:lastRenderedPageBreak/>
-        <w:t>Nu de database geimplementeerd is moet de website een connectie kunnen maken met de nieuwe database</w:t>
-      </w:r>
-      <w:r>
-        <w:rPr>
-          <w:sz w:val="24"/>
-        </w:rPr>
-        <w:t>.</w:t>
-      </w:r>
-      <w:r>
-        <w:rPr>
-          <w:sz w:val="24"/>
-        </w:rPr>
-        <w:br/>
+          <w:sz w:val="24"/>
+        </w:rPr>
+        <w:t>Zoek naar het bestand “db_connect.php” in de “project” map.</w:t>
       </w:r>
     </w:p>
     <w:p>
@@ -1822,7 +1840,7 @@
         <w:rPr>
           <w:sz w:val="24"/>
         </w:rPr>
-        <w:t>Zoek naar het bestand “db_connect.php” in de “project” map.</w:t>
+        <w:t>Open dit bestand, er moeten wat veranderingen aan gemaakt worden</w:t>
       </w:r>
     </w:p>
     <w:p>
@@ -1841,7 +1859,7 @@
         <w:rPr>
           <w:sz w:val="24"/>
         </w:rPr>
-        <w:t>Open dit bestand, er moeten wat veranderingen aan gemaakt worden</w:t>
+        <w:t>Onder ‘case “localhost”:’ staan een aantal velden met informatie er in.</w:t>
       </w:r>
     </w:p>
     <w:p>
@@ -1860,7 +1878,7 @@
         <w:rPr>
           <w:sz w:val="24"/>
         </w:rPr>
-        <w:t>Onder ‘case “localhost”:’ staan een aantal velden met informatie er in.</w:t>
+        <w:t>Laat de “$servername” variabele met rust. In elk geval van een Wamp installatie is dit localhost.</w:t>
       </w:r>
     </w:p>
     <w:p>
@@ -1879,7 +1897,7 @@
         <w:rPr>
           <w:sz w:val="24"/>
         </w:rPr>
-        <w:t>Laat de “$servername” variabele met rust. In elk geval van een Wamp installatie is dit localhost.</w:t>
+        <w:t>Als je een andere gebruikersnaam aan heb gemaakt in PHPMyAdmin verander de “$username” variabele naar die naam.</w:t>
       </w:r>
     </w:p>
     <w:p>
@@ -1898,7 +1916,7 @@
         <w:rPr>
           <w:sz w:val="24"/>
         </w:rPr>
-        <w:t>Als je een andere gebruikersnaam aan heb gemaakt in PHPMyAdmin verander de “$username” variabele naar die naam.</w:t>
+        <w:t>Als je een wachtwoord aan hebt gemaakt verander dan de “$password” variabele naar dat wachtwoord.</w:t>
       </w:r>
     </w:p>
     <w:p>
@@ -1917,26 +1935,111 @@
         <w:rPr>
           <w:sz w:val="24"/>
         </w:rPr>
-        <w:t>Als je een wachtwoord aan hebt gemaakt verander dan de “$password” variabele naar dat wachtwoord.</w:t>
-      </w:r>
-    </w:p>
-    <w:p>
-      <w:pPr>
-        <w:pStyle w:val="ListParagraph"/>
-        <w:numPr>
-          <w:ilvl w:val="0"/>
-          <w:numId w:val="6"/>
-        </w:numPr>
+        <w:t>Verander de “$database” variabele naar de naam van de database die je net aan hebt gemaakt.</w:t>
+      </w:r>
+    </w:p>
+    <w:p>
+      <w:pPr>
         <w:spacing w:before="0" w:line="259" w:lineRule="auto"/>
         <w:rPr>
-          <w:sz w:val="24"/>
-        </w:rPr>
-      </w:pPr>
-      <w:r>
-        <w:rPr>
-          <w:sz w:val="24"/>
-        </w:rPr>
-        <w:t>Verander de “$database” variabele naar de naam van de database die je net aan hebt gemaakt.</w:t>
+          <w:rFonts w:asciiTheme="majorHAnsi" w:eastAsiaTheme="majorEastAsia" w:hAnsiTheme="majorHAnsi" w:cstheme="majorBidi"/>
+          <w:color w:val="2F5496" w:themeColor="accent1" w:themeShade="BF"/>
+          <w:sz w:val="32"/>
+          <w:szCs w:val="32"/>
+        </w:rPr>
+      </w:pPr>
+      <w:r>
+        <w:br w:type="page"/>
+      </w:r>
+    </w:p>
+    <w:p>
+      <w:pPr>
+        <w:pStyle w:val="Heading1"/>
+      </w:pPr>
+      <w:r>
+        <w:lastRenderedPageBreak/>
+        <w:t>Flow Chart</w:t>
+      </w:r>
+    </w:p>
+    <w:p>
+      <w:pPr>
+        <w:rPr>
+          <w:sz w:val="24"/>
+        </w:rPr>
+      </w:pPr>
+      <w:r>
+        <w:rPr>
+          <w:sz w:val="24"/>
+        </w:rPr>
+        <w:t>In geval er iets fout gaat bij het implementeren kan je altijd terug gaan naar een vorige stap. In dit stappen plan kan je zien naar precies welke stap je het best kan gaan. Zoek naar de stap nummer waar je mee bezig bent en zoek die op in de flow chart en waar de pijl heen gaat. Ga terug naar de stap waar de pijl bij neer komt.</w:t>
+      </w:r>
+    </w:p>
+    <w:p>
+      <w:pPr>
+        <w:rPr>
+          <w:sz w:val="24"/>
+        </w:rPr>
+      </w:pPr>
+    </w:p>
+    <w:p>
+      <w:pPr>
+        <w:rPr>
+          <w:sz w:val="24"/>
+        </w:rPr>
+      </w:pPr>
+      <w:r>
+        <w:rPr>
+          <w:noProof/>
+          <w:sz w:val="24"/>
+        </w:rPr>
+        <w:drawing>
+          <wp:inline distT="0" distB="0" distL="0" distR="0" wp14:anchorId="36B2A3B4" wp14:editId="0DB76514">
+            <wp:extent cx="3860477" cy="6819900"/>
+            <wp:effectExtent l="0" t="0" r="6985" b="0"/>
+            <wp:docPr id="1" name="Picture 1" descr="C:\Users\Aaron\AppData\Local\Microsoft\Windows\INetCache\Content.Word\flowchart.png"/>
+            <wp:cNvGraphicFramePr>
+              <a:graphicFrameLocks xmlns:a="http://schemas.openxmlformats.org/drawingml/2006/main" noChangeAspect="1"/>
+            </wp:cNvGraphicFramePr>
+            <a:graphic xmlns:a="http://schemas.openxmlformats.org/drawingml/2006/main">
+              <a:graphicData uri="http://schemas.openxmlformats.org/drawingml/2006/picture">
+                <pic:pic xmlns:pic="http://schemas.openxmlformats.org/drawingml/2006/picture">
+                  <pic:nvPicPr>
+                    <pic:cNvPr id="0" name="Picture 2" descr="C:\Users\Aaron\AppData\Local\Microsoft\Windows\INetCache\Content.Word\flowchart.png"/>
+                    <pic:cNvPicPr>
+                      <a:picLocks noChangeAspect="1" noChangeArrowheads="1"/>
+                    </pic:cNvPicPr>
+                  </pic:nvPicPr>
+                  <pic:blipFill>
+                    <a:blip r:embed="rId12">
+                      <a:extLst>
+                        <a:ext uri="{28A0092B-C50C-407E-A947-70E740481C1C}">
+                          <a14:useLocalDpi xmlns:a14="http://schemas.microsoft.com/office/drawing/2010/main" val="0"/>
+                        </a:ext>
+                      </a:extLst>
+                    </a:blip>
+                    <a:srcRect/>
+                    <a:stretch>
+                      <a:fillRect/>
+                    </a:stretch>
+                  </pic:blipFill>
+                  <pic:spPr bwMode="auto">
+                    <a:xfrm>
+                      <a:off x="0" y="0"/>
+                      <a:ext cx="3862421" cy="6823334"/>
+                    </a:xfrm>
+                    <a:prstGeom prst="rect">
+                      <a:avLst/>
+                    </a:prstGeom>
+                    <a:noFill/>
+                    <a:ln>
+                      <a:noFill/>
+                    </a:ln>
+                  </pic:spPr>
+                </pic:pic>
+              </a:graphicData>
+            </a:graphic>
+          </wp:inline>
+        </w:drawing>
       </w:r>
     </w:p>
     <w:p>
@@ -1947,11 +2050,9 @@
           <w:szCs w:val="24"/>
         </w:rPr>
       </w:pPr>
-      <w:bookmarkStart w:id="5" w:name="_GoBack"/>
-      <w:bookmarkEnd w:id="5"/>
     </w:p>
     <w:sectPr>
-      <w:footerReference w:type="default" r:id="rId12"/>
+      <w:footerReference w:type="default" r:id="rId13"/>
       <w:pgSz w:w="11906" w:h="16838"/>
       <w:pgMar w:top="1417" w:right="1417" w:bottom="1417" w:left="1417" w:header="708" w:footer="708" w:gutter="0"/>
       <w:cols w:space="708"/>
@@ -2095,7 +2196,7 @@
                                   <w:noProof/>
                                   <w:color w:val="ED7D31" w:themeColor="accent2"/>
                                 </w:rPr>
-                                <w:t>7</w:t>
+                                <w:t>4</w:t>
                               </w:r>
                               <w:r>
                                 <w:rPr>
@@ -2156,7 +2257,7 @@
                             <w:noProof/>
                             <w:color w:val="ED7D31" w:themeColor="accent2"/>
                           </w:rPr>
-                          <w:t>7</w:t>
+                          <w:t>4</w:t>
                         </w:r>
                         <w:r>
                           <w:rPr>
@@ -3040,6 +3141,7 @@
     <w:lsdException w:name="HTML Sample" w:semiHidden="1" w:unhideWhenUsed="1"/>
     <w:lsdException w:name="HTML Typewriter" w:semiHidden="1" w:unhideWhenUsed="1"/>
     <w:lsdException w:name="HTML Variable" w:semiHidden="1" w:unhideWhenUsed="1"/>
+    <w:lsdException w:name="Normal Table" w:semiHidden="1" w:unhideWhenUsed="1"/>
     <w:lsdException w:name="annotation subject" w:semiHidden="1" w:unhideWhenUsed="1"/>
     <w:lsdException w:name="No List" w:semiHidden="1" w:unhideWhenUsed="1"/>
     <w:lsdException w:name="Outline List 1" w:semiHidden="1" w:unhideWhenUsed="1"/>
@@ -3086,8 +3188,10 @@
     <w:lsdException w:name="Table Subtle 2" w:semiHidden="1" w:unhideWhenUsed="1"/>
     <w:lsdException w:name="Table Web 1" w:semiHidden="1" w:unhideWhenUsed="1"/>
     <w:lsdException w:name="Table Web 2" w:semiHidden="1" w:unhideWhenUsed="1"/>
+    <w:lsdException w:name="Table Web 3" w:semiHidden="1" w:unhideWhenUsed="1"/>
     <w:lsdException w:name="Balloon Text" w:semiHidden="1" w:unhideWhenUsed="1"/>
     <w:lsdException w:name="Table Grid" w:uiPriority="39"/>
+    <w:lsdException w:name="Table Theme" w:semiHidden="1" w:unhideWhenUsed="1"/>
     <w:lsdException w:name="Placeholder Text" w:semiHidden="1"/>
     <w:lsdException w:name="No Spacing" w:uiPriority="1" w:qFormat="1"/>
     <w:lsdException w:name="Light Shading" w:uiPriority="60"/>
@@ -3834,6 +3938,7 @@
     <w:rsid w:val="00983906"/>
     <w:rsid w:val="00AC6ADF"/>
     <w:rsid w:val="00BD3227"/>
+    <w:rsid w:val="00D663E2"/>
     <w:rsid w:val="00F73C6C"/>
   </w:rsids>
   <m:mathPr>
@@ -3980,6 +4085,7 @@
     <w:lsdException w:name="HTML Sample" w:semiHidden="1" w:unhideWhenUsed="1"/>
     <w:lsdException w:name="HTML Typewriter" w:semiHidden="1" w:unhideWhenUsed="1"/>
     <w:lsdException w:name="HTML Variable" w:semiHidden="1" w:unhideWhenUsed="1"/>
+    <w:lsdException w:name="Normal Table" w:semiHidden="1" w:unhideWhenUsed="1"/>
     <w:lsdException w:name="annotation subject" w:semiHidden="1" w:unhideWhenUsed="1"/>
     <w:lsdException w:name="No List" w:semiHidden="1" w:unhideWhenUsed="1"/>
     <w:lsdException w:name="Outline List 1" w:semiHidden="1" w:unhideWhenUsed="1"/>
@@ -4026,8 +4132,10 @@
     <w:lsdException w:name="Table Subtle 2" w:semiHidden="1" w:unhideWhenUsed="1"/>
     <w:lsdException w:name="Table Web 1" w:semiHidden="1" w:unhideWhenUsed="1"/>
     <w:lsdException w:name="Table Web 2" w:semiHidden="1" w:unhideWhenUsed="1"/>
+    <w:lsdException w:name="Table Web 3" w:semiHidden="1" w:unhideWhenUsed="1"/>
     <w:lsdException w:name="Balloon Text" w:semiHidden="1" w:unhideWhenUsed="1"/>
     <w:lsdException w:name="Table Grid" w:uiPriority="39"/>
+    <w:lsdException w:name="Table Theme" w:semiHidden="1" w:unhideWhenUsed="1"/>
     <w:lsdException w:name="Placeholder Text" w:semiHidden="1"/>
     <w:lsdException w:name="No Spacing" w:uiPriority="1" w:qFormat="1"/>
     <w:lsdException w:name="Light Shading" w:uiPriority="60"/>
@@ -4651,7 +4759,7 @@
 </file>
 
 <file path=customXml/itemProps2.xml><?xml version="1.0" encoding="utf-8"?>
-<ds:datastoreItem xmlns:ds="http://schemas.openxmlformats.org/officeDocument/2006/customXml" ds:itemID="{DC33D1F0-6038-4537-817E-9C1453500BB9}">
+<ds:datastoreItem xmlns:ds="http://schemas.openxmlformats.org/officeDocument/2006/customXml" ds:itemID="{F91FD99F-CA77-4EEC-A099-148C08EFF716}">
   <ds:schemaRefs>
     <ds:schemaRef ds:uri="http://schemas.openxmlformats.org/officeDocument/2006/bibliography"/>
   </ds:schemaRefs>

</xml_diff>